<commit_message>
SMAR-508: Cosmetic documentation fixes to RPC WebUI
</commit_message>
<xml_diff>
--- a/docs/3. FR22 RPC WebUI.docx
+++ b/docs/3. FR22 RPC WebUI.docx
@@ -1,6 +1,6 @@
 
 <file path=word/document.xml><?xml version="1.0" encoding="utf-8"?>
-<w:document xmlns:wpc="http://schemas.microsoft.com/office/word/2010/wordprocessingCanvas" xmlns:cx="http://schemas.microsoft.com/office/drawing/2014/chartex" xmlns:cx1="http://schemas.microsoft.com/office/drawing/2015/9/8/chartex" xmlns:cx2="http://schemas.microsoft.com/office/drawing/2015/10/21/chartex" xmlns:cx3="http://schemas.microsoft.com/office/drawing/2016/5/9/chartex" xmlns:cx4="http://schemas.microsoft.com/office/drawing/2016/5/10/chartex" xmlns:cx5="http://schemas.microsoft.com/office/drawing/2016/5/11/chartex" xmlns:cx6="http://schemas.microsoft.com/office/drawing/2016/5/12/chartex" xmlns:cx7="http://schemas.microsoft.com/office/drawing/2016/5/13/chartex" xmlns:cx8="http://schemas.microsoft.com/office/drawing/2016/5/14/chartex" xmlns:mc="http://schemas.openxmlformats.org/markup-compatibility/2006" xmlns:aink="http://schemas.microsoft.com/office/drawing/2016/ink" xmlns:am3d="http://schemas.microsoft.com/office/drawing/2017/model3d" xmlns:o="urn:schemas-microsoft-com:office:office" xmlns:r="http://schemas.openxmlformats.org/officeDocument/2006/relationships" xmlns:m="http://schemas.openxmlformats.org/officeDocument/2006/math" xmlns:v="urn:schemas-microsoft-com:vml" xmlns:wp14="http://schemas.microsoft.com/office/word/2010/wordprocessingDrawing" xmlns:wp="http://schemas.openxmlformats.org/drawingml/2006/wordprocessingDrawing" xmlns:w10="urn:schemas-microsoft-com:office:word" xmlns:w="http://schemas.openxmlformats.org/wordprocessingml/2006/main" xmlns:w14="http://schemas.microsoft.com/office/word/2010/wordml" xmlns:w15="http://schemas.microsoft.com/office/word/2012/wordml" xmlns:w16cex="http://schemas.microsoft.com/office/word/2018/wordml/cex" xmlns:w16cid="http://schemas.microsoft.com/office/word/2016/wordml/cid" xmlns:w16="http://schemas.microsoft.com/office/word/2018/wordml" xmlns:w16sdtdh="http://schemas.microsoft.com/office/word/2020/wordml/sdtdatahash" xmlns:w16se="http://schemas.microsoft.com/office/word/2015/wordml/symex" xmlns:wpg="http://schemas.microsoft.com/office/word/2010/wordprocessingGroup" xmlns:wpi="http://schemas.microsoft.com/office/word/2010/wordprocessingInk" xmlns:wne="http://schemas.microsoft.com/office/word/2006/wordml" xmlns:wps="http://schemas.microsoft.com/office/word/2010/wordprocessingShape" mc:Ignorable="w14 w15 w16se w16cid w16 w16cex w16sdtdh wp14">
+<w:document xmlns:wpc="http://schemas.microsoft.com/office/word/2010/wordprocessingCanvas" xmlns:cx="http://schemas.microsoft.com/office/drawing/2014/chartex" xmlns:cx1="http://schemas.microsoft.com/office/drawing/2015/9/8/chartex" xmlns:cx2="http://schemas.microsoft.com/office/drawing/2015/10/21/chartex" xmlns:cx3="http://schemas.microsoft.com/office/drawing/2016/5/9/chartex" xmlns:cx4="http://schemas.microsoft.com/office/drawing/2016/5/10/chartex" xmlns:cx5="http://schemas.microsoft.com/office/drawing/2016/5/11/chartex" xmlns:cx6="http://schemas.microsoft.com/office/drawing/2016/5/12/chartex" xmlns:cx7="http://schemas.microsoft.com/office/drawing/2016/5/13/chartex" xmlns:cx8="http://schemas.microsoft.com/office/drawing/2016/5/14/chartex" xmlns:mc="http://schemas.openxmlformats.org/markup-compatibility/2006" xmlns:aink="http://schemas.microsoft.com/office/drawing/2016/ink" xmlns:am3d="http://schemas.microsoft.com/office/drawing/2017/model3d" xmlns:o="urn:schemas-microsoft-com:office:office" xmlns:oel="http://schemas.microsoft.com/office/2019/extlst" xmlns:r="http://schemas.openxmlformats.org/officeDocument/2006/relationships" xmlns:m="http://schemas.openxmlformats.org/officeDocument/2006/math" xmlns:v="urn:schemas-microsoft-com:vml" xmlns:wp14="http://schemas.microsoft.com/office/word/2010/wordprocessingDrawing" xmlns:wp="http://schemas.openxmlformats.org/drawingml/2006/wordprocessingDrawing" xmlns:w10="urn:schemas-microsoft-com:office:word" xmlns:w="http://schemas.openxmlformats.org/wordprocessingml/2006/main" xmlns:w14="http://schemas.microsoft.com/office/word/2010/wordml" xmlns:w15="http://schemas.microsoft.com/office/word/2012/wordml" xmlns:w16cex="http://schemas.microsoft.com/office/word/2018/wordml/cex" xmlns:w16cid="http://schemas.microsoft.com/office/word/2016/wordml/cid" xmlns:w16="http://schemas.microsoft.com/office/word/2018/wordml" xmlns:w16sdtdh="http://schemas.microsoft.com/office/word/2020/wordml/sdtdatahash" xmlns:w16se="http://schemas.microsoft.com/office/word/2015/wordml/symex" xmlns:wpg="http://schemas.microsoft.com/office/word/2010/wordprocessingGroup" xmlns:wpi="http://schemas.microsoft.com/office/word/2010/wordprocessingInk" xmlns:wne="http://schemas.microsoft.com/office/word/2006/wordml" xmlns:wps="http://schemas.microsoft.com/office/word/2010/wordprocessingShape" mc:Ignorable="w14 w15 w16se w16cid w16 w16cex w16sdtdh wp14">
   <w:body>
     <w:bookmarkStart w:id="0" w:name="_Toc358884146" w:displacedByCustomXml="next"/>
     <w:sdt>
@@ -54,7 +54,7 @@
           <w:r>
             <w:fldChar w:fldCharType="separate"/>
           </w:r>
-          <w:hyperlink w:anchor="_Toc101802119" w:history="1">
+          <w:hyperlink w:anchor="_Toc102381161" w:history="1">
             <w:r>
               <w:rPr>
                 <w:rStyle w:val="Hyperlink"/>
@@ -81,7 +81,7 @@
                 <w:noProof/>
                 <w:webHidden/>
               </w:rPr>
-              <w:instrText xml:space="preserve"> PAGEREF _Toc101802119 \h </w:instrText>
+              <w:instrText xml:space="preserve"> PAGEREF _Toc102381161 \h </w:instrText>
             </w:r>
             <w:r>
               <w:rPr>
@@ -123,7 +123,7 @@
               <w:lang w:val="en-FI" w:eastAsia="en-FI"/>
             </w:rPr>
           </w:pPr>
-          <w:hyperlink w:anchor="_Toc101802120" w:history="1">
+          <w:hyperlink w:anchor="_Toc102381162" w:history="1">
             <w:r>
               <w:rPr>
                 <w:rStyle w:val="Hyperlink"/>
@@ -151,7 +151,7 @@
                 <w:noProof/>
                 <w:webHidden/>
               </w:rPr>
-              <w:instrText xml:space="preserve"> PAGEREF _Toc101802120 \h </w:instrText>
+              <w:instrText xml:space="preserve"> PAGEREF _Toc102381162 \h </w:instrText>
             </w:r>
             <w:r>
               <w:rPr>
@@ -193,7 +193,7 @@
               <w:lang w:val="en-FI" w:eastAsia="en-FI"/>
             </w:rPr>
           </w:pPr>
-          <w:hyperlink w:anchor="_Toc101802121" w:history="1">
+          <w:hyperlink w:anchor="_Toc102381163" w:history="1">
             <w:r>
               <w:rPr>
                 <w:rStyle w:val="Hyperlink"/>
@@ -235,7 +235,7 @@
                 <w:noProof/>
                 <w:webHidden/>
               </w:rPr>
-              <w:instrText xml:space="preserve"> PAGEREF _Toc101802121 \h </w:instrText>
+              <w:instrText xml:space="preserve"> PAGEREF _Toc102381163 \h </w:instrText>
             </w:r>
             <w:r>
               <w:rPr>
@@ -277,7 +277,7 @@
               <w:lang w:val="en-FI" w:eastAsia="en-FI"/>
             </w:rPr>
           </w:pPr>
-          <w:hyperlink w:anchor="_Toc101802122" w:history="1">
+          <w:hyperlink w:anchor="_Toc102381164" w:history="1">
             <w:r>
               <w:rPr>
                 <w:rStyle w:val="Hyperlink"/>
@@ -305,7 +305,7 @@
                 <w:noProof/>
                 <w:webHidden/>
               </w:rPr>
-              <w:instrText xml:space="preserve"> PAGEREF _Toc101802122 \h </w:instrText>
+              <w:instrText xml:space="preserve"> PAGEREF _Toc102381164 \h </w:instrText>
             </w:r>
             <w:r>
               <w:rPr>
@@ -347,14 +347,14 @@
               <w:lang w:val="en-FI" w:eastAsia="en-FI"/>
             </w:rPr>
           </w:pPr>
-          <w:hyperlink w:anchor="_Toc101802123" w:history="1">
+          <w:hyperlink w:anchor="_Toc102381165" w:history="1">
             <w:r>
               <w:rPr>
                 <w:rStyle w:val="Hyperlink"/>
                 <w:noProof/>
                 <w:lang w:val="en-FI"/>
               </w:rPr>
-              <w:t>HTTP  API mapping</w:t>
+              <w:t>HTTP API mapping</w:t>
             </w:r>
             <w:r>
               <w:rPr>
@@ -375,7 +375,7 @@
                 <w:noProof/>
                 <w:webHidden/>
               </w:rPr>
-              <w:instrText xml:space="preserve"> PAGEREF _Toc101802123 \h </w:instrText>
+              <w:instrText xml:space="preserve"> PAGEREF _Toc102381165 \h </w:instrText>
             </w:r>
             <w:r>
               <w:rPr>
@@ -417,7 +417,7 @@
               <w:lang w:val="en-FI" w:eastAsia="en-FI"/>
             </w:rPr>
           </w:pPr>
-          <w:hyperlink w:anchor="_Toc101802124" w:history="1">
+          <w:hyperlink w:anchor="_Toc102381166" w:history="1">
             <w:r>
               <w:rPr>
                 <w:rStyle w:val="Hyperlink"/>
@@ -445,7 +445,7 @@
                 <w:noProof/>
                 <w:webHidden/>
               </w:rPr>
-              <w:instrText xml:space="preserve"> PAGEREF _Toc101802124 \h </w:instrText>
+              <w:instrText xml:space="preserve"> PAGEREF _Toc102381166 \h </w:instrText>
             </w:r>
             <w:r>
               <w:rPr>
@@ -487,14 +487,14 @@
               <w:lang w:val="en-FI" w:eastAsia="en-FI"/>
             </w:rPr>
           </w:pPr>
-          <w:hyperlink w:anchor="_Toc101802125" w:history="1">
+          <w:hyperlink w:anchor="_Toc102381167" w:history="1">
             <w:r>
               <w:rPr>
                 <w:rStyle w:val="Hyperlink"/>
                 <w:noProof/>
                 <w:lang w:val="en-FI"/>
               </w:rPr>
-              <w:t>Create and install the the application</w:t>
+              <w:t>Create and install the application</w:t>
             </w:r>
             <w:r>
               <w:rPr>
@@ -515,7 +515,7 @@
                 <w:noProof/>
                 <w:webHidden/>
               </w:rPr>
-              <w:instrText xml:space="preserve"> PAGEREF _Toc101802125 \h </w:instrText>
+              <w:instrText xml:space="preserve"> PAGEREF _Toc102381167 \h </w:instrText>
             </w:r>
             <w:r>
               <w:rPr>
@@ -557,7 +557,7 @@
               <w:lang w:val="en-FI" w:eastAsia="en-FI"/>
             </w:rPr>
           </w:pPr>
-          <w:hyperlink w:anchor="_Toc101802126" w:history="1">
+          <w:hyperlink w:anchor="_Toc102381168" w:history="1">
             <w:r>
               <w:rPr>
                 <w:rStyle w:val="Hyperlink"/>
@@ -585,7 +585,7 @@
                 <w:noProof/>
                 <w:webHidden/>
               </w:rPr>
-              <w:instrText xml:space="preserve"> PAGEREF _Toc101802126 \h </w:instrText>
+              <w:instrText xml:space="preserve"> PAGEREF _Toc102381168 \h </w:instrText>
             </w:r>
             <w:r>
               <w:rPr>
@@ -627,7 +627,7 @@
               <w:lang w:val="en-FI" w:eastAsia="en-FI"/>
             </w:rPr>
           </w:pPr>
-          <w:hyperlink w:anchor="_Toc101802127" w:history="1">
+          <w:hyperlink w:anchor="_Toc102381169" w:history="1">
             <w:r>
               <w:rPr>
                 <w:rStyle w:val="Hyperlink"/>
@@ -655,7 +655,7 @@
                 <w:noProof/>
                 <w:webHidden/>
               </w:rPr>
-              <w:instrText xml:space="preserve"> PAGEREF _Toc101802127 \h </w:instrText>
+              <w:instrText xml:space="preserve"> PAGEREF _Toc102381169 \h </w:instrText>
             </w:r>
             <w:r>
               <w:rPr>
@@ -712,7 +712,7 @@
       <w:pPr>
         <w:pStyle w:val="Heading1"/>
       </w:pPr>
-      <w:bookmarkStart w:id="1" w:name="_Toc101802119"/>
+      <w:bookmarkStart w:id="1" w:name="_Toc102381161"/>
       <w:r>
         <w:lastRenderedPageBreak/>
         <w:t>Introduction</w:t>
@@ -866,7 +866,7 @@
           <w:lang w:val="en-FI"/>
         </w:rPr>
       </w:pPr>
-      <w:bookmarkStart w:id="2" w:name="_Toc101802120"/>
+      <w:bookmarkStart w:id="2" w:name="_Toc102381162"/>
       <w:r>
         <w:rPr>
           <w:lang w:val="en-FI"/>
@@ -1159,7 +1159,7 @@
       <w:pPr>
         <w:pStyle w:val="Heading1"/>
       </w:pPr>
-      <w:bookmarkStart w:id="3" w:name="_Toc101802121"/>
+      <w:bookmarkStart w:id="3" w:name="_Toc102381163"/>
       <w:r>
         <w:t>Create</w:t>
       </w:r>
@@ -1237,13 +1237,7 @@
         <w:rPr>
           <w:lang w:val="en-FI"/>
         </w:rPr>
-        <w:t>created</w:t>
-      </w:r>
-      <w:r>
-        <w:rPr>
-          <w:lang w:val="en-FI"/>
-        </w:rPr>
-        <w:t xml:space="preserve"> and</w:t>
+        <w:t>created and</w:t>
       </w:r>
       <w:r>
         <w:rPr>
@@ -1273,7 +1267,7 @@
           <w:lang w:val="en-FI"/>
         </w:rPr>
       </w:pPr>
-      <w:bookmarkStart w:id="4" w:name="_Toc101802122"/>
+      <w:bookmarkStart w:id="4" w:name="_Toc102381164"/>
       <w:r>
         <w:rPr>
           <w:lang w:val="en-FI"/>
@@ -1295,7 +1289,6 @@
         <w:t xml:space="preserve">In this sample a </w:t>
       </w:r>
       <w:proofErr w:type="spellStart"/>
-      <w:proofErr w:type="gramStart"/>
       <w:r>
         <w:rPr>
           <w:lang w:val="en-FI"/>
@@ -1303,7 +1296,6 @@
         <w:t>nidrpc.Plugin</w:t>
       </w:r>
       <w:proofErr w:type="spellEnd"/>
-      <w:proofErr w:type="gramEnd"/>
       <w:r>
         <w:rPr>
           <w:lang w:val="en-FI"/>
@@ -1371,9 +1363,18 @@
           <w:szCs w:val="19"/>
           <w:lang w:val="en-FI" w:eastAsia="fi-FI"/>
         </w:rPr>
-        <w:t xml:space="preserve"> </w:t>
-      </w:r>
-      <w:proofErr w:type="gramStart"/>
+        <w:t xml:space="preserve"> Plugin(</w:t>
+      </w:r>
+      <w:r>
+        <w:rPr>
+          <w:rFonts w:ascii="Consolas" w:hAnsi="Consolas" w:cs="Consolas"/>
+          <w:color w:val="A31515"/>
+          <w:sz w:val="19"/>
+          <w:szCs w:val="19"/>
+          <w:lang w:val="en-FI" w:eastAsia="fi-FI"/>
+        </w:rPr>
+        <w:t>"application"</w:t>
+      </w:r>
       <w:r>
         <w:rPr>
           <w:rFonts w:ascii="Consolas" w:hAnsi="Consolas" w:cs="Consolas"/>
@@ -1382,9 +1383,8 @@
           <w:szCs w:val="19"/>
           <w:lang w:val="en-FI" w:eastAsia="fi-FI"/>
         </w:rPr>
-        <w:t>Plugin(</w:t>
-      </w:r>
-      <w:proofErr w:type="gramEnd"/>
+        <w:t xml:space="preserve">, </w:t>
+      </w:r>
       <w:r>
         <w:rPr>
           <w:rFonts w:ascii="Consolas" w:hAnsi="Consolas" w:cs="Consolas"/>
@@ -1393,7 +1393,29 @@
           <w:szCs w:val="19"/>
           <w:lang w:val="en-FI" w:eastAsia="fi-FI"/>
         </w:rPr>
-        <w:t>"application"</w:t>
+        <w:t>"</w:t>
+      </w:r>
+      <w:proofErr w:type="spellStart"/>
+      <w:r>
+        <w:rPr>
+          <w:rFonts w:ascii="Consolas" w:hAnsi="Consolas" w:cs="Consolas"/>
+          <w:color w:val="A31515"/>
+          <w:sz w:val="19"/>
+          <w:szCs w:val="19"/>
+          <w:lang w:val="en-FI" w:eastAsia="fi-FI"/>
+        </w:rPr>
+        <w:t>RpcWebUI</w:t>
+      </w:r>
+      <w:proofErr w:type="spellEnd"/>
+      <w:r>
+        <w:rPr>
+          <w:rFonts w:ascii="Consolas" w:hAnsi="Consolas" w:cs="Consolas"/>
+          <w:color w:val="A31515"/>
+          <w:sz w:val="19"/>
+          <w:szCs w:val="19"/>
+          <w:lang w:val="en-FI" w:eastAsia="fi-FI"/>
+        </w:rPr>
+        <w:t>"</w:t>
       </w:r>
       <w:r>
         <w:rPr>
@@ -1403,7 +1425,181 @@
           <w:szCs w:val="19"/>
           <w:lang w:val="en-FI" w:eastAsia="fi-FI"/>
         </w:rPr>
-        <w:t xml:space="preserve">, </w:t>
+        <w:t>);</w:t>
+      </w:r>
+    </w:p>
+    <w:p>
+      <w:pPr>
+        <w:rPr>
+          <w:lang w:val="en-FI"/>
+        </w:rPr>
+      </w:pPr>
+      <w:r>
+        <w:rPr>
+          <w:i/>
+          <w:iCs/>
+          <w:lang w:val="en-FI"/>
+        </w:rPr>
+        <w:t>Plugin</w:t>
+      </w:r>
+      <w:r>
+        <w:rPr>
+          <w:lang w:val="en-FI"/>
+        </w:rPr>
+        <w:t xml:space="preserve"> extends the </w:t>
+      </w:r>
+      <w:r>
+        <w:rPr>
+          <w:i/>
+          <w:iCs/>
+          <w:lang w:val="en-FI"/>
+        </w:rPr>
+        <w:t>Client</w:t>
+      </w:r>
+      <w:r>
+        <w:rPr>
+          <w:lang w:val="en-FI"/>
+        </w:rPr>
+        <w:t xml:space="preserve"> class used in the RPC Demo sample. In addition to the client name, the plugin type (usually </w:t>
+      </w:r>
+      <w:r>
+        <w:rPr>
+          <w:i/>
+          <w:iCs/>
+          <w:lang w:val="en-FI"/>
+        </w:rPr>
+        <w:t>application</w:t>
+      </w:r>
+      <w:r>
+        <w:rPr>
+          <w:lang w:val="en-FI"/>
+        </w:rPr>
+        <w:t xml:space="preserve">) also has to be supplied. In addition to calling other RPC functions, the </w:t>
+      </w:r>
+      <w:r>
+        <w:rPr>
+          <w:i/>
+          <w:iCs/>
+          <w:lang w:val="en-FI"/>
+        </w:rPr>
+        <w:t>Plugin</w:t>
+      </w:r>
+      <w:r>
+        <w:rPr>
+          <w:lang w:val="en-FI"/>
+        </w:rPr>
+        <w:t xml:space="preserve"> class provides a way to bind</w:t>
+      </w:r>
+      <w:r>
+        <w:rPr>
+          <w:lang w:val="en-FI"/>
+        </w:rPr>
+        <w:t xml:space="preserve"> function </w:t>
+      </w:r>
+      <w:proofErr w:type="spellStart"/>
+      <w:r>
+        <w:rPr>
+          <w:lang w:val="en-FI"/>
+        </w:rPr>
+        <w:t>callbacks</w:t>
+      </w:r>
+      <w:proofErr w:type="spellEnd"/>
+      <w:r>
+        <w:rPr>
+          <w:lang w:val="en-FI"/>
+        </w:rPr>
+        <w:t xml:space="preserve"> to plugin topics</w:t>
+      </w:r>
+      <w:r>
+        <w:rPr>
+          <w:lang w:val="en-FI"/>
+        </w:rPr>
+        <w:t xml:space="preserve">, e.g., the following line of code binds the function Beep() to the topic </w:t>
+      </w:r>
+      <w:proofErr w:type="spellStart"/>
+      <w:r>
+        <w:rPr>
+          <w:i/>
+          <w:iCs/>
+          <w:lang w:val="en-FI"/>
+        </w:rPr>
+        <w:t>api</w:t>
+      </w:r>
+      <w:proofErr w:type="spellEnd"/>
+      <w:r>
+        <w:rPr>
+          <w:i/>
+          <w:iCs/>
+          <w:lang w:val="en-FI"/>
+        </w:rPr>
+        <w:t>/application/</w:t>
+      </w:r>
+      <w:proofErr w:type="spellStart"/>
+      <w:r>
+        <w:rPr>
+          <w:i/>
+          <w:iCs/>
+          <w:lang w:val="en-FI"/>
+        </w:rPr>
+        <w:t>RpcWebUI</w:t>
+      </w:r>
+      <w:proofErr w:type="spellEnd"/>
+      <w:r>
+        <w:rPr>
+          <w:i/>
+          <w:iCs/>
+          <w:lang w:val="en-FI"/>
+        </w:rPr>
+        <w:t>/beep</w:t>
+      </w:r>
+      <w:r>
+        <w:rPr>
+          <w:lang w:val="en-FI"/>
+        </w:rPr>
+        <w:t>:</w:t>
+      </w:r>
+    </w:p>
+    <w:p>
+      <w:pPr>
+        <w:rPr>
+          <w:rFonts w:ascii="Consolas" w:hAnsi="Consolas" w:cs="Consolas"/>
+          <w:color w:val="000000"/>
+          <w:sz w:val="19"/>
+          <w:szCs w:val="19"/>
+          <w:lang w:val="en-FI" w:eastAsia="fi-FI"/>
+        </w:rPr>
+      </w:pPr>
+      <w:r>
+        <w:rPr>
+          <w:rFonts w:ascii="Consolas" w:hAnsi="Consolas" w:cs="Consolas"/>
+          <w:color w:val="000000"/>
+          <w:sz w:val="19"/>
+          <w:szCs w:val="19"/>
+          <w:lang w:val="en-FI" w:eastAsia="fi-FI"/>
+        </w:rPr>
+        <w:t>_</w:t>
+      </w:r>
+      <w:proofErr w:type="spellStart"/>
+      <w:r>
+        <w:rPr>
+          <w:rFonts w:ascii="Consolas" w:hAnsi="Consolas" w:cs="Consolas"/>
+          <w:color w:val="000000"/>
+          <w:sz w:val="19"/>
+          <w:szCs w:val="19"/>
+          <w:lang w:val="en-FI" w:eastAsia="fi-FI"/>
+        </w:rPr>
+        <w:t>rpc</w:t>
+      </w:r>
+      <w:proofErr w:type="spellEnd"/>
+      <w:r>
+        <w:rPr>
+          <w:rFonts w:ascii="Consolas" w:hAnsi="Consolas" w:cs="Consolas"/>
+          <w:color w:val="000000"/>
+          <w:sz w:val="19"/>
+          <w:szCs w:val="19"/>
+          <w:lang w:val="en-FI" w:eastAsia="fi-FI"/>
+        </w:rPr>
+        <w:t>[</w:t>
       </w:r>
       <w:r>
         <w:rPr>
@@ -1413,29 +1609,7 @@
           <w:szCs w:val="19"/>
           <w:lang w:val="en-FI" w:eastAsia="fi-FI"/>
         </w:rPr>
-        <w:t>"</w:t>
-      </w:r>
-      <w:proofErr w:type="spellStart"/>
-      <w:r>
-        <w:rPr>
-          <w:rFonts w:ascii="Consolas" w:hAnsi="Consolas" w:cs="Consolas"/>
-          <w:color w:val="A31515"/>
-          <w:sz w:val="19"/>
-          <w:szCs w:val="19"/>
-          <w:lang w:val="en-FI" w:eastAsia="fi-FI"/>
-        </w:rPr>
-        <w:t>RpcWebUI</w:t>
-      </w:r>
-      <w:proofErr w:type="spellEnd"/>
-      <w:r>
-        <w:rPr>
-          <w:rFonts w:ascii="Consolas" w:hAnsi="Consolas" w:cs="Consolas"/>
-          <w:color w:val="A31515"/>
-          <w:sz w:val="19"/>
-          <w:szCs w:val="19"/>
-          <w:lang w:val="en-FI" w:eastAsia="fi-FI"/>
-        </w:rPr>
-        <w:t>"</w:t>
+        <w:t>"/beep"</w:t>
       </w:r>
       <w:r>
         <w:rPr>
@@ -1445,170 +1619,10 @@
           <w:szCs w:val="19"/>
           <w:lang w:val="en-FI" w:eastAsia="fi-FI"/>
         </w:rPr>
-        <w:t>);</w:t>
-      </w:r>
-    </w:p>
-    <w:p>
-      <w:pPr>
-        <w:rPr>
-          <w:lang w:val="en-FI"/>
-        </w:rPr>
-      </w:pPr>
-      <w:r>
-        <w:rPr>
-          <w:i/>
-          <w:iCs/>
-          <w:lang w:val="en-FI"/>
-        </w:rPr>
-        <w:t>Plugin</w:t>
-      </w:r>
-      <w:r>
-        <w:rPr>
-          <w:lang w:val="en-FI"/>
-        </w:rPr>
-        <w:t xml:space="preserve"> extends the </w:t>
-      </w:r>
-      <w:r>
-        <w:rPr>
-          <w:i/>
-          <w:iCs/>
-          <w:lang w:val="en-FI"/>
-        </w:rPr>
-        <w:t>Client</w:t>
-      </w:r>
-      <w:r>
-        <w:rPr>
-          <w:lang w:val="en-FI"/>
-        </w:rPr>
-        <w:t xml:space="preserve"> class used in the RPC Demo sample. In addition to the </w:t>
-      </w:r>
-      <w:proofErr w:type="gramStart"/>
-      <w:r>
-        <w:rPr>
-          <w:lang w:val="en-FI"/>
-        </w:rPr>
-        <w:t>client</w:t>
-      </w:r>
-      <w:proofErr w:type="gramEnd"/>
-      <w:r>
-        <w:rPr>
-          <w:lang w:val="en-FI"/>
-        </w:rPr>
-        <w:t xml:space="preserve"> name, the plugin type (usually </w:t>
-      </w:r>
-      <w:r>
-        <w:rPr>
-          <w:i/>
-          <w:iCs/>
-          <w:lang w:val="en-FI"/>
-        </w:rPr>
-        <w:t>application</w:t>
-      </w:r>
-      <w:r>
-        <w:rPr>
-          <w:lang w:val="en-FI"/>
-        </w:rPr>
-        <w:t xml:space="preserve">) also has to be supplied. In addition to calling other RPC functions, the </w:t>
-      </w:r>
-      <w:r>
-        <w:rPr>
-          <w:i/>
-          <w:iCs/>
-          <w:lang w:val="en-FI"/>
-        </w:rPr>
-        <w:t>Plugin</w:t>
-      </w:r>
-      <w:r>
-        <w:rPr>
-          <w:lang w:val="en-FI"/>
-        </w:rPr>
-        <w:t xml:space="preserve"> class provides a way to bind</w:t>
-      </w:r>
-      <w:r>
-        <w:rPr>
-          <w:lang w:val="en-FI"/>
-        </w:rPr>
-        <w:t xml:space="preserve"> function </w:t>
+        <w:t>].</w:t>
       </w:r>
       <w:proofErr w:type="spellStart"/>
       <w:r>
-        <w:rPr>
-          <w:lang w:val="en-FI"/>
-        </w:rPr>
-        <w:t>callbacks</w:t>
-      </w:r>
-      <w:proofErr w:type="spellEnd"/>
-      <w:r>
-        <w:rPr>
-          <w:lang w:val="en-FI"/>
-        </w:rPr>
-        <w:t xml:space="preserve"> to plugin topics</w:t>
-      </w:r>
-      <w:r>
-        <w:rPr>
-          <w:lang w:val="en-FI"/>
-        </w:rPr>
-        <w:t xml:space="preserve">, e.g., the following line of code binds the function </w:t>
-      </w:r>
-      <w:proofErr w:type="gramStart"/>
-      <w:r>
-        <w:rPr>
-          <w:lang w:val="en-FI"/>
-        </w:rPr>
-        <w:t>Beep(</w:t>
-      </w:r>
-      <w:proofErr w:type="gramEnd"/>
-      <w:r>
-        <w:rPr>
-          <w:lang w:val="en-FI"/>
-        </w:rPr>
-        <w:t xml:space="preserve">) to the topic </w:t>
-      </w:r>
-      <w:proofErr w:type="spellStart"/>
-      <w:r>
-        <w:rPr>
-          <w:i/>
-          <w:iCs/>
-          <w:lang w:val="en-FI"/>
-        </w:rPr>
-        <w:t>api</w:t>
-      </w:r>
-      <w:proofErr w:type="spellEnd"/>
-      <w:r>
-        <w:rPr>
-          <w:i/>
-          <w:iCs/>
-          <w:lang w:val="en-FI"/>
-        </w:rPr>
-        <w:t>/application/</w:t>
-      </w:r>
-      <w:proofErr w:type="spellStart"/>
-      <w:r>
-        <w:rPr>
-          <w:i/>
-          <w:iCs/>
-          <w:lang w:val="en-FI"/>
-        </w:rPr>
-        <w:t>RpcWebUI</w:t>
-      </w:r>
-      <w:proofErr w:type="spellEnd"/>
-      <w:r>
-        <w:rPr>
-          <w:i/>
-          <w:iCs/>
-          <w:lang w:val="en-FI"/>
-        </w:rPr>
-        <w:t>/beep</w:t>
-      </w:r>
-      <w:r>
-        <w:rPr>
-          <w:lang w:val="en-FI"/>
-        </w:rPr>
-        <w:t>:</w:t>
-      </w:r>
-    </w:p>
-    <w:p>
-      <w:pPr>
         <w:rPr>
           <w:rFonts w:ascii="Consolas" w:hAnsi="Consolas" w:cs="Consolas"/>
           <w:color w:val="000000"/>
@@ -1616,7 +1630,9 @@
           <w:szCs w:val="19"/>
           <w:lang w:val="en-FI" w:eastAsia="fi-FI"/>
         </w:rPr>
-      </w:pPr>
+        <w:t>CallbackReceived</w:t>
+      </w:r>
+      <w:proofErr w:type="spellEnd"/>
       <w:r>
         <w:rPr>
           <w:rFonts w:ascii="Consolas" w:hAnsi="Consolas" w:cs="Consolas"/>
@@ -1625,7 +1641,48 @@
           <w:szCs w:val="19"/>
           <w:lang w:val="en-FI" w:eastAsia="fi-FI"/>
         </w:rPr>
-        <w:t>_</w:t>
+        <w:t xml:space="preserve"> += Beep;</w:t>
+      </w:r>
+    </w:p>
+    <w:p>
+      <w:pPr>
+        <w:rPr>
+          <w:lang w:val="en-FI"/>
+        </w:rPr>
+      </w:pPr>
+      <w:r>
+        <w:rPr>
+          <w:lang w:val="en-FI"/>
+        </w:rPr>
+        <w:t xml:space="preserve">The </w:t>
+      </w:r>
+      <w:proofErr w:type="spellStart"/>
+      <w:r>
+        <w:rPr>
+          <w:lang w:val="en-FI"/>
+        </w:rPr>
+        <w:t>callback</w:t>
+      </w:r>
+      <w:proofErr w:type="spellEnd"/>
+      <w:r>
+        <w:rPr>
+          <w:lang w:val="en-FI"/>
+        </w:rPr>
+        <w:t xml:space="preserve"> </w:t>
+      </w:r>
+      <w:r>
+        <w:rPr>
+          <w:i/>
+          <w:iCs/>
+          <w:lang w:val="en-FI"/>
+        </w:rPr>
+        <w:t>Beep</w:t>
+      </w:r>
+      <w:r>
+        <w:rPr>
+          <w:lang w:val="en-FI"/>
+        </w:rPr>
+        <w:t xml:space="preserve"> gets called with an argument </w:t>
       </w:r>
       <w:proofErr w:type="spellStart"/>
       <w:r>
@@ -1636,7 +1693,7 @@
           <w:szCs w:val="19"/>
           <w:lang w:val="en-FI" w:eastAsia="fi-FI"/>
         </w:rPr>
-        <w:t>rpc</w:t>
+        <w:t>CallbackEventArgs</w:t>
       </w:r>
       <w:proofErr w:type="spellEnd"/>
       <w:r>
@@ -1647,162 +1704,54 @@
           <w:szCs w:val="19"/>
           <w:lang w:val="en-FI" w:eastAsia="fi-FI"/>
         </w:rPr>
-        <w:t>[</w:t>
-      </w:r>
-      <w:r>
-        <w:rPr>
-          <w:rFonts w:ascii="Consolas" w:hAnsi="Consolas" w:cs="Consolas"/>
-          <w:color w:val="A31515"/>
-          <w:sz w:val="19"/>
-          <w:szCs w:val="19"/>
-          <w:lang w:val="en-FI" w:eastAsia="fi-FI"/>
-        </w:rPr>
-        <w:t>"/beep"</w:t>
-      </w:r>
-      <w:proofErr w:type="gramStart"/>
-      <w:r>
-        <w:rPr>
-          <w:rFonts w:ascii="Consolas" w:hAnsi="Consolas" w:cs="Consolas"/>
-          <w:color w:val="000000"/>
-          <w:sz w:val="19"/>
-          <w:szCs w:val="19"/>
-          <w:lang w:val="en-FI" w:eastAsia="fi-FI"/>
-        </w:rPr>
-        <w:t>].</w:t>
-      </w:r>
-      <w:proofErr w:type="spellStart"/>
-      <w:r>
-        <w:rPr>
-          <w:rFonts w:ascii="Consolas" w:hAnsi="Consolas" w:cs="Consolas"/>
-          <w:color w:val="000000"/>
-          <w:sz w:val="19"/>
-          <w:szCs w:val="19"/>
-          <w:lang w:val="en-FI" w:eastAsia="fi-FI"/>
-        </w:rPr>
-        <w:t>CallbackReceived</w:t>
-      </w:r>
-      <w:proofErr w:type="spellEnd"/>
-      <w:proofErr w:type="gramEnd"/>
-      <w:r>
-        <w:rPr>
-          <w:rFonts w:ascii="Consolas" w:hAnsi="Consolas" w:cs="Consolas"/>
-          <w:color w:val="000000"/>
-          <w:sz w:val="19"/>
-          <w:szCs w:val="19"/>
-          <w:lang w:val="en-FI" w:eastAsia="fi-FI"/>
-        </w:rPr>
-        <w:t xml:space="preserve"> += Beep;</w:t>
+        <w:t xml:space="preserve"> </w:t>
+      </w:r>
+      <w:r>
+        <w:rPr>
+          <w:lang w:val="en-FI"/>
+        </w:rPr>
+        <w:t>that contains the JSON payload.</w:t>
+      </w:r>
+      <w:r>
+        <w:rPr>
+          <w:lang w:val="en-FI"/>
+        </w:rPr>
+        <w:t xml:space="preserve"> </w:t>
+      </w:r>
+      <w:r>
+        <w:rPr>
+          <w:i/>
+          <w:iCs/>
+          <w:lang w:val="en-FI"/>
+        </w:rPr>
+        <w:t>Beep</w:t>
+      </w:r>
+      <w:r>
+        <w:rPr>
+          <w:lang w:val="en-FI"/>
+        </w:rPr>
+        <w:t xml:space="preserve"> also needs to return a JSON object that will be sent back to the calle</w:t>
+      </w:r>
+      <w:r>
+        <w:rPr>
+          <w:lang w:val="en-FI"/>
+        </w:rPr>
+        <w:t>r.</w:t>
       </w:r>
     </w:p>
     <w:p>
       <w:pPr>
-        <w:rPr>
-          <w:lang w:val="en-FI"/>
-        </w:rPr>
-      </w:pPr>
-      <w:r>
-        <w:rPr>
-          <w:lang w:val="en-FI"/>
-        </w:rPr>
-        <w:t xml:space="preserve">The </w:t>
-      </w:r>
-      <w:proofErr w:type="spellStart"/>
-      <w:r>
-        <w:rPr>
-          <w:lang w:val="en-FI"/>
-        </w:rPr>
-        <w:t>callback</w:t>
-      </w:r>
-      <w:proofErr w:type="spellEnd"/>
-      <w:r>
-        <w:rPr>
-          <w:lang w:val="en-FI"/>
-        </w:rPr>
-        <w:t xml:space="preserve"> </w:t>
-      </w:r>
-      <w:r>
-        <w:rPr>
-          <w:i/>
-          <w:iCs/>
-          <w:lang w:val="en-FI"/>
-        </w:rPr>
-        <w:t>Beep</w:t>
-      </w:r>
-      <w:r>
-        <w:rPr>
-          <w:lang w:val="en-FI"/>
-        </w:rPr>
-        <w:t xml:space="preserve"> gets called with an argument </w:t>
-      </w:r>
-      <w:proofErr w:type="spellStart"/>
-      <w:r>
-        <w:rPr>
-          <w:rFonts w:ascii="Consolas" w:hAnsi="Consolas" w:cs="Consolas"/>
-          <w:color w:val="000000"/>
-          <w:sz w:val="19"/>
-          <w:szCs w:val="19"/>
-          <w:lang w:val="en-FI" w:eastAsia="fi-FI"/>
-        </w:rPr>
-        <w:t>CallbackEventArgs</w:t>
-      </w:r>
-      <w:proofErr w:type="spellEnd"/>
-      <w:r>
-        <w:rPr>
-          <w:rFonts w:ascii="Consolas" w:hAnsi="Consolas" w:cs="Consolas"/>
-          <w:color w:val="000000"/>
-          <w:sz w:val="19"/>
-          <w:szCs w:val="19"/>
-          <w:lang w:val="en-FI" w:eastAsia="fi-FI"/>
-        </w:rPr>
-        <w:t xml:space="preserve"> </w:t>
-      </w:r>
-      <w:r>
-        <w:rPr>
-          <w:lang w:val="en-FI"/>
-        </w:rPr>
-        <w:t>that contains the JSON payload.</w:t>
-      </w:r>
-      <w:r>
-        <w:rPr>
-          <w:lang w:val="en-FI"/>
-        </w:rPr>
-        <w:t xml:space="preserve"> </w:t>
-      </w:r>
-      <w:r>
-        <w:rPr>
-          <w:i/>
-          <w:iCs/>
-          <w:lang w:val="en-FI"/>
-        </w:rPr>
-        <w:t>Beep</w:t>
-      </w:r>
-      <w:r>
-        <w:rPr>
-          <w:lang w:val="en-FI"/>
-        </w:rPr>
-        <w:t xml:space="preserve"> also needs to return a JSON object that will be sent back to the calle</w:t>
-      </w:r>
-      <w:r>
-        <w:rPr>
-          <w:lang w:val="en-FI"/>
-        </w:rPr>
-        <w:t>r.</w:t>
-      </w:r>
-    </w:p>
-    <w:p>
-      <w:pPr>
         <w:pStyle w:val="Heading2"/>
         <w:rPr>
           <w:lang w:val="en-FI"/>
         </w:rPr>
       </w:pPr>
-      <w:bookmarkStart w:id="5" w:name="_Toc101802123"/>
-      <w:proofErr w:type="gramStart"/>
-      <w:r>
-        <w:rPr>
-          <w:lang w:val="en-FI"/>
-        </w:rPr>
-        <w:t xml:space="preserve">HTTP </w:t>
+      <w:bookmarkStart w:id="5" w:name="_Toc102381165"/>
+      <w:r>
+        <w:rPr>
+          <w:lang w:val="en-FI"/>
+        </w:rPr>
+        <w:t>HTTP</w:t>
       </w:r>
       <w:r>
         <w:rPr>
@@ -1810,7 +1759,6 @@
         </w:rPr>
         <w:t xml:space="preserve"> API</w:t>
       </w:r>
-      <w:proofErr w:type="gramEnd"/>
       <w:r>
         <w:rPr>
           <w:lang w:val="en-FI"/>
@@ -1913,7 +1861,7 @@
           <w:lang w:val="en-FI"/>
         </w:rPr>
       </w:pPr>
-      <w:bookmarkStart w:id="6" w:name="_Toc101802124"/>
+      <w:bookmarkStart w:id="6" w:name="_Toc102381166"/>
       <w:r>
         <w:rPr>
           <w:lang w:val="en-FI"/>
@@ -1961,21 +1909,7 @@
         <w:rPr>
           <w:lang w:val="en-FI"/>
         </w:rPr>
-        <w:t xml:space="preserve"> and image files) of an application are by default retrieved from the frontend directory. This sample has a frontend directory with two </w:t>
-      </w:r>
-      <w:proofErr w:type="gramStart"/>
-      <w:r>
-        <w:rPr>
-          <w:lang w:val="en-FI"/>
-        </w:rPr>
-        <w:t>files;</w:t>
-      </w:r>
-      <w:proofErr w:type="gramEnd"/>
-      <w:r>
-        <w:rPr>
-          <w:lang w:val="en-FI"/>
-        </w:rPr>
-        <w:t xml:space="preserve"> index.html and </w:t>
+        <w:t xml:space="preserve"> and image files) of an application are by default retrieved from the frontend directory. This sample has a frontend directory with two files; index.html and </w:t>
       </w:r>
       <w:r>
         <w:rPr>
@@ -2142,7 +2076,7 @@
           <w:lang w:val="en-FI"/>
         </w:rPr>
       </w:pPr>
-      <w:bookmarkStart w:id="7" w:name="_Toc101802125"/>
+      <w:bookmarkStart w:id="7" w:name="_Toc102381167"/>
       <w:r>
         <w:rPr>
           <w:lang w:val="en-FI"/>
@@ -2165,7 +2099,7 @@
         <w:rPr>
           <w:lang w:val="en-FI"/>
         </w:rPr>
-        <w:t>the application</w:t>
+        <w:t>application</w:t>
       </w:r>
       <w:bookmarkEnd w:id="7"/>
     </w:p>
@@ -2252,19 +2186,7 @@
         <w:rPr>
           <w:lang w:val="en-FI"/>
         </w:rPr>
-        <w:t xml:space="preserve"> </w:t>
-      </w:r>
-      <w:r>
-        <w:rPr>
-          <w:lang w:val="en-FI"/>
-        </w:rPr>
-        <w:t xml:space="preserve">entry </w:t>
-      </w:r>
-      <w:r>
-        <w:rPr>
-          <w:lang w:val="en-FI"/>
-        </w:rPr>
-        <w:t>will appear in the menu of the device web UI:</w:t>
+        <w:t xml:space="preserve"> entry will appear in the menu of the device web UI:</w:t>
       </w:r>
     </w:p>
     <w:p>
@@ -2276,6 +2198,7 @@
       </w:pPr>
       <w:r>
         <w:rPr>
+          <w:noProof/>
           <w:lang w:val="en-FI"/>
         </w:rPr>
         <w:drawing>
@@ -2322,7 +2245,7 @@
           <w:lang w:val="en-FI"/>
         </w:rPr>
       </w:pPr>
-      <w:bookmarkStart w:id="8" w:name="_Toc101802126"/>
+      <w:bookmarkStart w:id="8" w:name="_Toc102381168"/>
       <w:r>
         <w:rPr>
           <w:lang w:val="en-FI"/>
@@ -2367,29 +2290,27 @@
         </w:rPr>
         <w:t xml:space="preserve">in the menu. The sample contains a simple UI with two buttons </w:t>
       </w:r>
-      <w:proofErr w:type="gramStart"/>
       <w:r>
         <w:rPr>
           <w:i/>
           <w:iCs/>
           <w:lang w:val="en-FI"/>
         </w:rPr>
-        <w:t>Short</w:t>
-      </w:r>
-      <w:proofErr w:type="gramEnd"/>
+        <w:t>Short beep</w:t>
+      </w:r>
+      <w:r>
+        <w:rPr>
+          <w:lang w:val="en-FI"/>
+        </w:rPr>
+        <w:t xml:space="preserve"> and </w:t>
+      </w:r>
       <w:r>
         <w:rPr>
           <w:i/>
           <w:iCs/>
           <w:lang w:val="en-FI"/>
         </w:rPr>
-        <w:t xml:space="preserve"> beep</w:t>
-      </w:r>
-      <w:r>
-        <w:rPr>
-          <w:lang w:val="en-FI"/>
-        </w:rPr>
-        <w:t xml:space="preserve"> and </w:t>
+        <w:t>Long beep</w:t>
       </w:r>
       <w:r>
         <w:rPr>
@@ -2397,14 +2318,6 @@
           <w:iCs/>
           <w:lang w:val="en-FI"/>
         </w:rPr>
-        <w:t>Long beep</w:t>
-      </w:r>
-      <w:r>
-        <w:rPr>
-          <w:i/>
-          <w:iCs/>
-          <w:lang w:val="en-FI"/>
-        </w:rPr>
         <w:t xml:space="preserve">. </w:t>
       </w:r>
       <w:r>
@@ -2477,6 +2390,7 @@
       </w:pPr>
       <w:r>
         <w:rPr>
+          <w:noProof/>
           <w:lang w:val="en-FI"/>
         </w:rPr>
         <w:lastRenderedPageBreak/>
@@ -2524,7 +2438,7 @@
           <w:lang w:val="en-FI"/>
         </w:rPr>
       </w:pPr>
-      <w:bookmarkStart w:id="9" w:name="_Toc101802127"/>
+      <w:bookmarkStart w:id="9" w:name="_Toc102381169"/>
       <w:r>
         <w:rPr>
           <w:lang w:val="en-FI"/>
@@ -2731,7 +2645,7 @@
 </file>
 
 <file path=word/endnotes.xml><?xml version="1.0" encoding="utf-8"?>
-<w:endnotes xmlns:wpc="http://schemas.microsoft.com/office/word/2010/wordprocessingCanvas" xmlns:cx="http://schemas.microsoft.com/office/drawing/2014/chartex" xmlns:cx1="http://schemas.microsoft.com/office/drawing/2015/9/8/chartex" xmlns:cx2="http://schemas.microsoft.com/office/drawing/2015/10/21/chartex" xmlns:cx3="http://schemas.microsoft.com/office/drawing/2016/5/9/chartex" xmlns:cx4="http://schemas.microsoft.com/office/drawing/2016/5/10/chartex" xmlns:cx5="http://schemas.microsoft.com/office/drawing/2016/5/11/chartex" xmlns:cx6="http://schemas.microsoft.com/office/drawing/2016/5/12/chartex" xmlns:cx7="http://schemas.microsoft.com/office/drawing/2016/5/13/chartex" xmlns:cx8="http://schemas.microsoft.com/office/drawing/2016/5/14/chartex" xmlns:mc="http://schemas.openxmlformats.org/markup-compatibility/2006" xmlns:aink="http://schemas.microsoft.com/office/drawing/2016/ink" xmlns:am3d="http://schemas.microsoft.com/office/drawing/2017/model3d" xmlns:o="urn:schemas-microsoft-com:office:office" xmlns:r="http://schemas.openxmlformats.org/officeDocument/2006/relationships" xmlns:m="http://schemas.openxmlformats.org/officeDocument/2006/math" xmlns:v="urn:schemas-microsoft-com:vml" xmlns:wp14="http://schemas.microsoft.com/office/word/2010/wordprocessingDrawing" xmlns:wp="http://schemas.openxmlformats.org/drawingml/2006/wordprocessingDrawing" xmlns:w10="urn:schemas-microsoft-com:office:word" xmlns:w="http://schemas.openxmlformats.org/wordprocessingml/2006/main" xmlns:w14="http://schemas.microsoft.com/office/word/2010/wordml" xmlns:w15="http://schemas.microsoft.com/office/word/2012/wordml" xmlns:w16cex="http://schemas.microsoft.com/office/word/2018/wordml/cex" xmlns:w16cid="http://schemas.microsoft.com/office/word/2016/wordml/cid" xmlns:w16="http://schemas.microsoft.com/office/word/2018/wordml" xmlns:w16sdtdh="http://schemas.microsoft.com/office/word/2020/wordml/sdtdatahash" xmlns:w16se="http://schemas.microsoft.com/office/word/2015/wordml/symex" xmlns:wpg="http://schemas.microsoft.com/office/word/2010/wordprocessingGroup" xmlns:wpi="http://schemas.microsoft.com/office/word/2010/wordprocessingInk" xmlns:wne="http://schemas.microsoft.com/office/word/2006/wordml" xmlns:wps="http://schemas.microsoft.com/office/word/2010/wordprocessingShape" mc:Ignorable="w14 w15 w16se w16cid w16 w16cex w16sdtdh wp14">
+<w:endnotes xmlns:wpc="http://schemas.microsoft.com/office/word/2010/wordprocessingCanvas" xmlns:cx="http://schemas.microsoft.com/office/drawing/2014/chartex" xmlns:cx1="http://schemas.microsoft.com/office/drawing/2015/9/8/chartex" xmlns:cx2="http://schemas.microsoft.com/office/drawing/2015/10/21/chartex" xmlns:cx3="http://schemas.microsoft.com/office/drawing/2016/5/9/chartex" xmlns:cx4="http://schemas.microsoft.com/office/drawing/2016/5/10/chartex" xmlns:cx5="http://schemas.microsoft.com/office/drawing/2016/5/11/chartex" xmlns:cx6="http://schemas.microsoft.com/office/drawing/2016/5/12/chartex" xmlns:cx7="http://schemas.microsoft.com/office/drawing/2016/5/13/chartex" xmlns:cx8="http://schemas.microsoft.com/office/drawing/2016/5/14/chartex" xmlns:mc="http://schemas.openxmlformats.org/markup-compatibility/2006" xmlns:aink="http://schemas.microsoft.com/office/drawing/2016/ink" xmlns:am3d="http://schemas.microsoft.com/office/drawing/2017/model3d" xmlns:o="urn:schemas-microsoft-com:office:office" xmlns:oel="http://schemas.microsoft.com/office/2019/extlst" xmlns:r="http://schemas.openxmlformats.org/officeDocument/2006/relationships" xmlns:m="http://schemas.openxmlformats.org/officeDocument/2006/math" xmlns:v="urn:schemas-microsoft-com:vml" xmlns:wp14="http://schemas.microsoft.com/office/word/2010/wordprocessingDrawing" xmlns:wp="http://schemas.openxmlformats.org/drawingml/2006/wordprocessingDrawing" xmlns:w10="urn:schemas-microsoft-com:office:word" xmlns:w="http://schemas.openxmlformats.org/wordprocessingml/2006/main" xmlns:w14="http://schemas.microsoft.com/office/word/2010/wordml" xmlns:w15="http://schemas.microsoft.com/office/word/2012/wordml" xmlns:w16cex="http://schemas.microsoft.com/office/word/2018/wordml/cex" xmlns:w16cid="http://schemas.microsoft.com/office/word/2016/wordml/cid" xmlns:w16="http://schemas.microsoft.com/office/word/2018/wordml" xmlns:w16sdtdh="http://schemas.microsoft.com/office/word/2020/wordml/sdtdatahash" xmlns:w16se="http://schemas.microsoft.com/office/word/2015/wordml/symex" xmlns:wpg="http://schemas.microsoft.com/office/word/2010/wordprocessingGroup" xmlns:wpi="http://schemas.microsoft.com/office/word/2010/wordprocessingInk" xmlns:wne="http://schemas.microsoft.com/office/word/2006/wordml" xmlns:wps="http://schemas.microsoft.com/office/word/2010/wordprocessingShape" mc:Ignorable="w14 w15 w16se w16cid w16 w16cex w16sdtdh wp14">
   <w:endnote w:type="separator" w:id="-1">
     <w:p>
       <w:r>
@@ -2750,7 +2664,7 @@
 </file>
 
 <file path=word/footer1.xml><?xml version="1.0" encoding="utf-8"?>
-<w:ftr xmlns:wpc="http://schemas.microsoft.com/office/word/2010/wordprocessingCanvas" xmlns:cx="http://schemas.microsoft.com/office/drawing/2014/chartex" xmlns:cx1="http://schemas.microsoft.com/office/drawing/2015/9/8/chartex" xmlns:cx2="http://schemas.microsoft.com/office/drawing/2015/10/21/chartex" xmlns:cx3="http://schemas.microsoft.com/office/drawing/2016/5/9/chartex" xmlns:cx4="http://schemas.microsoft.com/office/drawing/2016/5/10/chartex" xmlns:cx5="http://schemas.microsoft.com/office/drawing/2016/5/11/chartex" xmlns:cx6="http://schemas.microsoft.com/office/drawing/2016/5/12/chartex" xmlns:cx7="http://schemas.microsoft.com/office/drawing/2016/5/13/chartex" xmlns:cx8="http://schemas.microsoft.com/office/drawing/2016/5/14/chartex" xmlns:mc="http://schemas.openxmlformats.org/markup-compatibility/2006" xmlns:aink="http://schemas.microsoft.com/office/drawing/2016/ink" xmlns:am3d="http://schemas.microsoft.com/office/drawing/2017/model3d" xmlns:o="urn:schemas-microsoft-com:office:office" xmlns:r="http://schemas.openxmlformats.org/officeDocument/2006/relationships" xmlns:m="http://schemas.openxmlformats.org/officeDocument/2006/math" xmlns:v="urn:schemas-microsoft-com:vml" xmlns:wp14="http://schemas.microsoft.com/office/word/2010/wordprocessingDrawing" xmlns:wp="http://schemas.openxmlformats.org/drawingml/2006/wordprocessingDrawing" xmlns:w10="urn:schemas-microsoft-com:office:word" xmlns:w="http://schemas.openxmlformats.org/wordprocessingml/2006/main" xmlns:w14="http://schemas.microsoft.com/office/word/2010/wordml" xmlns:w15="http://schemas.microsoft.com/office/word/2012/wordml" xmlns:w16cex="http://schemas.microsoft.com/office/word/2018/wordml/cex" xmlns:w16cid="http://schemas.microsoft.com/office/word/2016/wordml/cid" xmlns:w16="http://schemas.microsoft.com/office/word/2018/wordml" xmlns:w16sdtdh="http://schemas.microsoft.com/office/word/2020/wordml/sdtdatahash" xmlns:w16se="http://schemas.microsoft.com/office/word/2015/wordml/symex" xmlns:wpg="http://schemas.microsoft.com/office/word/2010/wordprocessingGroup" xmlns:wpi="http://schemas.microsoft.com/office/word/2010/wordprocessingInk" xmlns:wne="http://schemas.microsoft.com/office/word/2006/wordml" xmlns:wps="http://schemas.microsoft.com/office/word/2010/wordprocessingShape" mc:Ignorable="w14 w15 w16se w16cid w16 w16cex w16sdtdh wp14">
+<w:ftr xmlns:wpc="http://schemas.microsoft.com/office/word/2010/wordprocessingCanvas" xmlns:cx="http://schemas.microsoft.com/office/drawing/2014/chartex" xmlns:cx1="http://schemas.microsoft.com/office/drawing/2015/9/8/chartex" xmlns:cx2="http://schemas.microsoft.com/office/drawing/2015/10/21/chartex" xmlns:cx3="http://schemas.microsoft.com/office/drawing/2016/5/9/chartex" xmlns:cx4="http://schemas.microsoft.com/office/drawing/2016/5/10/chartex" xmlns:cx5="http://schemas.microsoft.com/office/drawing/2016/5/11/chartex" xmlns:cx6="http://schemas.microsoft.com/office/drawing/2016/5/12/chartex" xmlns:cx7="http://schemas.microsoft.com/office/drawing/2016/5/13/chartex" xmlns:cx8="http://schemas.microsoft.com/office/drawing/2016/5/14/chartex" xmlns:mc="http://schemas.openxmlformats.org/markup-compatibility/2006" xmlns:aink="http://schemas.microsoft.com/office/drawing/2016/ink" xmlns:am3d="http://schemas.microsoft.com/office/drawing/2017/model3d" xmlns:o="urn:schemas-microsoft-com:office:office" xmlns:oel="http://schemas.microsoft.com/office/2019/extlst" xmlns:r="http://schemas.openxmlformats.org/officeDocument/2006/relationships" xmlns:m="http://schemas.openxmlformats.org/officeDocument/2006/math" xmlns:v="urn:schemas-microsoft-com:vml" xmlns:wp14="http://schemas.microsoft.com/office/word/2010/wordprocessingDrawing" xmlns:wp="http://schemas.openxmlformats.org/drawingml/2006/wordprocessingDrawing" xmlns:w10="urn:schemas-microsoft-com:office:word" xmlns:w="http://schemas.openxmlformats.org/wordprocessingml/2006/main" xmlns:w14="http://schemas.microsoft.com/office/word/2010/wordml" xmlns:w15="http://schemas.microsoft.com/office/word/2012/wordml" xmlns:w16cex="http://schemas.microsoft.com/office/word/2018/wordml/cex" xmlns:w16cid="http://schemas.microsoft.com/office/word/2016/wordml/cid" xmlns:w16="http://schemas.microsoft.com/office/word/2018/wordml" xmlns:w16sdtdh="http://schemas.microsoft.com/office/word/2020/wordml/sdtdatahash" xmlns:w16se="http://schemas.microsoft.com/office/word/2015/wordml/symex" xmlns:wpg="http://schemas.microsoft.com/office/word/2010/wordprocessingGroup" xmlns:wpi="http://schemas.microsoft.com/office/word/2010/wordprocessingInk" xmlns:wne="http://schemas.microsoft.com/office/word/2006/wordml" xmlns:wps="http://schemas.microsoft.com/office/word/2010/wordprocessingShape" mc:Ignorable="w14 w15 w16se w16cid w16 w16cex w16sdtdh wp14">
   <w:sdt>
     <w:sdtPr>
       <w:id w:val="-113067941"/>
@@ -2803,7 +2717,7 @@
 </file>
 
 <file path=word/footnotes.xml><?xml version="1.0" encoding="utf-8"?>
-<w:footnotes xmlns:wpc="http://schemas.microsoft.com/office/word/2010/wordprocessingCanvas" xmlns:cx="http://schemas.microsoft.com/office/drawing/2014/chartex" xmlns:cx1="http://schemas.microsoft.com/office/drawing/2015/9/8/chartex" xmlns:cx2="http://schemas.microsoft.com/office/drawing/2015/10/21/chartex" xmlns:cx3="http://schemas.microsoft.com/office/drawing/2016/5/9/chartex" xmlns:cx4="http://schemas.microsoft.com/office/drawing/2016/5/10/chartex" xmlns:cx5="http://schemas.microsoft.com/office/drawing/2016/5/11/chartex" xmlns:cx6="http://schemas.microsoft.com/office/drawing/2016/5/12/chartex" xmlns:cx7="http://schemas.microsoft.com/office/drawing/2016/5/13/chartex" xmlns:cx8="http://schemas.microsoft.com/office/drawing/2016/5/14/chartex" xmlns:mc="http://schemas.openxmlformats.org/markup-compatibility/2006" xmlns:aink="http://schemas.microsoft.com/office/drawing/2016/ink" xmlns:am3d="http://schemas.microsoft.com/office/drawing/2017/model3d" xmlns:o="urn:schemas-microsoft-com:office:office" xmlns:r="http://schemas.openxmlformats.org/officeDocument/2006/relationships" xmlns:m="http://schemas.openxmlformats.org/officeDocument/2006/math" xmlns:v="urn:schemas-microsoft-com:vml" xmlns:wp14="http://schemas.microsoft.com/office/word/2010/wordprocessingDrawing" xmlns:wp="http://schemas.openxmlformats.org/drawingml/2006/wordprocessingDrawing" xmlns:w10="urn:schemas-microsoft-com:office:word" xmlns:w="http://schemas.openxmlformats.org/wordprocessingml/2006/main" xmlns:w14="http://schemas.microsoft.com/office/word/2010/wordml" xmlns:w15="http://schemas.microsoft.com/office/word/2012/wordml" xmlns:w16cex="http://schemas.microsoft.com/office/word/2018/wordml/cex" xmlns:w16cid="http://schemas.microsoft.com/office/word/2016/wordml/cid" xmlns:w16="http://schemas.microsoft.com/office/word/2018/wordml" xmlns:w16sdtdh="http://schemas.microsoft.com/office/word/2020/wordml/sdtdatahash" xmlns:w16se="http://schemas.microsoft.com/office/word/2015/wordml/symex" xmlns:wpg="http://schemas.microsoft.com/office/word/2010/wordprocessingGroup" xmlns:wpi="http://schemas.microsoft.com/office/word/2010/wordprocessingInk" xmlns:wne="http://schemas.microsoft.com/office/word/2006/wordml" xmlns:wps="http://schemas.microsoft.com/office/word/2010/wordprocessingShape" mc:Ignorable="w14 w15 w16se w16cid w16 w16cex w16sdtdh wp14">
+<w:footnotes xmlns:wpc="http://schemas.microsoft.com/office/word/2010/wordprocessingCanvas" xmlns:cx="http://schemas.microsoft.com/office/drawing/2014/chartex" xmlns:cx1="http://schemas.microsoft.com/office/drawing/2015/9/8/chartex" xmlns:cx2="http://schemas.microsoft.com/office/drawing/2015/10/21/chartex" xmlns:cx3="http://schemas.microsoft.com/office/drawing/2016/5/9/chartex" xmlns:cx4="http://schemas.microsoft.com/office/drawing/2016/5/10/chartex" xmlns:cx5="http://schemas.microsoft.com/office/drawing/2016/5/11/chartex" xmlns:cx6="http://schemas.microsoft.com/office/drawing/2016/5/12/chartex" xmlns:cx7="http://schemas.microsoft.com/office/drawing/2016/5/13/chartex" xmlns:cx8="http://schemas.microsoft.com/office/drawing/2016/5/14/chartex" xmlns:mc="http://schemas.openxmlformats.org/markup-compatibility/2006" xmlns:aink="http://schemas.microsoft.com/office/drawing/2016/ink" xmlns:am3d="http://schemas.microsoft.com/office/drawing/2017/model3d" xmlns:o="urn:schemas-microsoft-com:office:office" xmlns:oel="http://schemas.microsoft.com/office/2019/extlst" xmlns:r="http://schemas.openxmlformats.org/officeDocument/2006/relationships" xmlns:m="http://schemas.openxmlformats.org/officeDocument/2006/math" xmlns:v="urn:schemas-microsoft-com:vml" xmlns:wp14="http://schemas.microsoft.com/office/word/2010/wordprocessingDrawing" xmlns:wp="http://schemas.openxmlformats.org/drawingml/2006/wordprocessingDrawing" xmlns:w10="urn:schemas-microsoft-com:office:word" xmlns:w="http://schemas.openxmlformats.org/wordprocessingml/2006/main" xmlns:w14="http://schemas.microsoft.com/office/word/2010/wordml" xmlns:w15="http://schemas.microsoft.com/office/word/2012/wordml" xmlns:w16cex="http://schemas.microsoft.com/office/word/2018/wordml/cex" xmlns:w16cid="http://schemas.microsoft.com/office/word/2016/wordml/cid" xmlns:w16="http://schemas.microsoft.com/office/word/2018/wordml" xmlns:w16sdtdh="http://schemas.microsoft.com/office/word/2020/wordml/sdtdatahash" xmlns:w16se="http://schemas.microsoft.com/office/word/2015/wordml/symex" xmlns:wpg="http://schemas.microsoft.com/office/word/2010/wordprocessingGroup" xmlns:wpi="http://schemas.microsoft.com/office/word/2010/wordprocessingInk" xmlns:wne="http://schemas.microsoft.com/office/word/2006/wordml" xmlns:wps="http://schemas.microsoft.com/office/word/2010/wordprocessingShape" mc:Ignorable="w14 w15 w16se w16cid w16 w16cex w16sdtdh wp14">
   <w:footnote w:type="separator" w:id="-1">
     <w:p>
       <w:r>
@@ -2822,7 +2736,7 @@
 </file>
 
 <file path=word/header1.xml><?xml version="1.0" encoding="utf-8"?>
-<w:hdr xmlns:wpc="http://schemas.microsoft.com/office/word/2010/wordprocessingCanvas" xmlns:cx="http://schemas.microsoft.com/office/drawing/2014/chartex" xmlns:cx1="http://schemas.microsoft.com/office/drawing/2015/9/8/chartex" xmlns:cx2="http://schemas.microsoft.com/office/drawing/2015/10/21/chartex" xmlns:cx3="http://schemas.microsoft.com/office/drawing/2016/5/9/chartex" xmlns:cx4="http://schemas.microsoft.com/office/drawing/2016/5/10/chartex" xmlns:cx5="http://schemas.microsoft.com/office/drawing/2016/5/11/chartex" xmlns:cx6="http://schemas.microsoft.com/office/drawing/2016/5/12/chartex" xmlns:cx7="http://schemas.microsoft.com/office/drawing/2016/5/13/chartex" xmlns:cx8="http://schemas.microsoft.com/office/drawing/2016/5/14/chartex" xmlns:mc="http://schemas.openxmlformats.org/markup-compatibility/2006" xmlns:aink="http://schemas.microsoft.com/office/drawing/2016/ink" xmlns:am3d="http://schemas.microsoft.com/office/drawing/2017/model3d" xmlns:o="urn:schemas-microsoft-com:office:office" xmlns:r="http://schemas.openxmlformats.org/officeDocument/2006/relationships" xmlns:m="http://schemas.openxmlformats.org/officeDocument/2006/math" xmlns:v="urn:schemas-microsoft-com:vml" xmlns:wp14="http://schemas.microsoft.com/office/word/2010/wordprocessingDrawing" xmlns:wp="http://schemas.openxmlformats.org/drawingml/2006/wordprocessingDrawing" xmlns:w10="urn:schemas-microsoft-com:office:word" xmlns:w="http://schemas.openxmlformats.org/wordprocessingml/2006/main" xmlns:w14="http://schemas.microsoft.com/office/word/2010/wordml" xmlns:w15="http://schemas.microsoft.com/office/word/2012/wordml" xmlns:w16cex="http://schemas.microsoft.com/office/word/2018/wordml/cex" xmlns:w16cid="http://schemas.microsoft.com/office/word/2016/wordml/cid" xmlns:w16="http://schemas.microsoft.com/office/word/2018/wordml" xmlns:w16sdtdh="http://schemas.microsoft.com/office/word/2020/wordml/sdtdatahash" xmlns:w16se="http://schemas.microsoft.com/office/word/2015/wordml/symex" xmlns:wpg="http://schemas.microsoft.com/office/word/2010/wordprocessingGroup" xmlns:wpi="http://schemas.microsoft.com/office/word/2010/wordprocessingInk" xmlns:wne="http://schemas.microsoft.com/office/word/2006/wordml" xmlns:wps="http://schemas.microsoft.com/office/word/2010/wordprocessingShape" mc:Ignorable="w14 w15 w16se w16cid w16 w16cex w16sdtdh wp14">
+<w:hdr xmlns:wpc="http://schemas.microsoft.com/office/word/2010/wordprocessingCanvas" xmlns:cx="http://schemas.microsoft.com/office/drawing/2014/chartex" xmlns:cx1="http://schemas.microsoft.com/office/drawing/2015/9/8/chartex" xmlns:cx2="http://schemas.microsoft.com/office/drawing/2015/10/21/chartex" xmlns:cx3="http://schemas.microsoft.com/office/drawing/2016/5/9/chartex" xmlns:cx4="http://schemas.microsoft.com/office/drawing/2016/5/10/chartex" xmlns:cx5="http://schemas.microsoft.com/office/drawing/2016/5/11/chartex" xmlns:cx6="http://schemas.microsoft.com/office/drawing/2016/5/12/chartex" xmlns:cx7="http://schemas.microsoft.com/office/drawing/2016/5/13/chartex" xmlns:cx8="http://schemas.microsoft.com/office/drawing/2016/5/14/chartex" xmlns:mc="http://schemas.openxmlformats.org/markup-compatibility/2006" xmlns:aink="http://schemas.microsoft.com/office/drawing/2016/ink" xmlns:am3d="http://schemas.microsoft.com/office/drawing/2017/model3d" xmlns:o="urn:schemas-microsoft-com:office:office" xmlns:oel="http://schemas.microsoft.com/office/2019/extlst" xmlns:r="http://schemas.openxmlformats.org/officeDocument/2006/relationships" xmlns:m="http://schemas.openxmlformats.org/officeDocument/2006/math" xmlns:v="urn:schemas-microsoft-com:vml" xmlns:wp14="http://schemas.microsoft.com/office/word/2010/wordprocessingDrawing" xmlns:wp="http://schemas.openxmlformats.org/drawingml/2006/wordprocessingDrawing" xmlns:w10="urn:schemas-microsoft-com:office:word" xmlns:w="http://schemas.openxmlformats.org/wordprocessingml/2006/main" xmlns:w14="http://schemas.microsoft.com/office/word/2010/wordml" xmlns:w15="http://schemas.microsoft.com/office/word/2012/wordml" xmlns:w16cex="http://schemas.microsoft.com/office/word/2018/wordml/cex" xmlns:w16cid="http://schemas.microsoft.com/office/word/2016/wordml/cid" xmlns:w16="http://schemas.microsoft.com/office/word/2018/wordml" xmlns:w16sdtdh="http://schemas.microsoft.com/office/word/2020/wordml/sdtdatahash" xmlns:w16se="http://schemas.microsoft.com/office/word/2015/wordml/symex" xmlns:wpg="http://schemas.microsoft.com/office/word/2010/wordprocessingGroup" xmlns:wpi="http://schemas.microsoft.com/office/word/2010/wordprocessingInk" xmlns:wne="http://schemas.microsoft.com/office/word/2006/wordml" xmlns:wps="http://schemas.microsoft.com/office/word/2010/wordprocessingShape" mc:Ignorable="w14 w15 w16se w16cid w16 w16cex w16sdtdh wp14">
   <w:p>
     <w:pPr>
       <w:pStyle w:val="Heading4"/>
@@ -2990,7 +2904,7 @@
                               <w:noProof/>
                               <w:color w:val="000000"/>
                             </w:rPr>
-                            <w:t>2022-04-25</w:t>
+                            <w:t>2022-05-02</w:t>
                           </w:r>
                           <w:r>
                             <w:rPr>
@@ -3126,7 +3040,7 @@
                         <w:noProof/>
                         <w:color w:val="000000"/>
                       </w:rPr>
-                      <w:t>2022-04-25</w:t>
+                      <w:t>2022-05-02</w:t>
                     </w:r>
                     <w:r>
                       <w:rPr>
@@ -3213,7 +3127,7 @@
 </file>
 
 <file path=word/numbering.xml><?xml version="1.0" encoding="utf-8"?>
-<w:numbering xmlns:wpc="http://schemas.microsoft.com/office/word/2010/wordprocessingCanvas" xmlns:cx="http://schemas.microsoft.com/office/drawing/2014/chartex" xmlns:cx1="http://schemas.microsoft.com/office/drawing/2015/9/8/chartex" xmlns:cx2="http://schemas.microsoft.com/office/drawing/2015/10/21/chartex" xmlns:cx3="http://schemas.microsoft.com/office/drawing/2016/5/9/chartex" xmlns:cx4="http://schemas.microsoft.com/office/drawing/2016/5/10/chartex" xmlns:cx5="http://schemas.microsoft.com/office/drawing/2016/5/11/chartex" xmlns:cx6="http://schemas.microsoft.com/office/drawing/2016/5/12/chartex" xmlns:cx7="http://schemas.microsoft.com/office/drawing/2016/5/13/chartex" xmlns:cx8="http://schemas.microsoft.com/office/drawing/2016/5/14/chartex" xmlns:mc="http://schemas.openxmlformats.org/markup-compatibility/2006" xmlns:aink="http://schemas.microsoft.com/office/drawing/2016/ink" xmlns:am3d="http://schemas.microsoft.com/office/drawing/2017/model3d" xmlns:o="urn:schemas-microsoft-com:office:office" xmlns:r="http://schemas.openxmlformats.org/officeDocument/2006/relationships" xmlns:m="http://schemas.openxmlformats.org/officeDocument/2006/math" xmlns:v="urn:schemas-microsoft-com:vml" xmlns:wp14="http://schemas.microsoft.com/office/word/2010/wordprocessingDrawing" xmlns:wp="http://schemas.openxmlformats.org/drawingml/2006/wordprocessingDrawing" xmlns:w10="urn:schemas-microsoft-com:office:word" xmlns:w="http://schemas.openxmlformats.org/wordprocessingml/2006/main" xmlns:w14="http://schemas.microsoft.com/office/word/2010/wordml" xmlns:w15="http://schemas.microsoft.com/office/word/2012/wordml" xmlns:w16cex="http://schemas.microsoft.com/office/word/2018/wordml/cex" xmlns:w16cid="http://schemas.microsoft.com/office/word/2016/wordml/cid" xmlns:w16="http://schemas.microsoft.com/office/word/2018/wordml" xmlns:w16sdtdh="http://schemas.microsoft.com/office/word/2020/wordml/sdtdatahash" xmlns:w16se="http://schemas.microsoft.com/office/word/2015/wordml/symex" xmlns:wpg="http://schemas.microsoft.com/office/word/2010/wordprocessingGroup" xmlns:wpi="http://schemas.microsoft.com/office/word/2010/wordprocessingInk" xmlns:wne="http://schemas.microsoft.com/office/word/2006/wordml" xmlns:wps="http://schemas.microsoft.com/office/word/2010/wordprocessingShape" mc:Ignorable="w14 w15 w16se w16cid w16 w16cex w16sdtdh wp14">
+<w:numbering xmlns:wpc="http://schemas.microsoft.com/office/word/2010/wordprocessingCanvas" xmlns:cx="http://schemas.microsoft.com/office/drawing/2014/chartex" xmlns:cx1="http://schemas.microsoft.com/office/drawing/2015/9/8/chartex" xmlns:cx2="http://schemas.microsoft.com/office/drawing/2015/10/21/chartex" xmlns:cx3="http://schemas.microsoft.com/office/drawing/2016/5/9/chartex" xmlns:cx4="http://schemas.microsoft.com/office/drawing/2016/5/10/chartex" xmlns:cx5="http://schemas.microsoft.com/office/drawing/2016/5/11/chartex" xmlns:cx6="http://schemas.microsoft.com/office/drawing/2016/5/12/chartex" xmlns:cx7="http://schemas.microsoft.com/office/drawing/2016/5/13/chartex" xmlns:cx8="http://schemas.microsoft.com/office/drawing/2016/5/14/chartex" xmlns:mc="http://schemas.openxmlformats.org/markup-compatibility/2006" xmlns:aink="http://schemas.microsoft.com/office/drawing/2016/ink" xmlns:am3d="http://schemas.microsoft.com/office/drawing/2017/model3d" xmlns:o="urn:schemas-microsoft-com:office:office" xmlns:oel="http://schemas.microsoft.com/office/2019/extlst" xmlns:r="http://schemas.openxmlformats.org/officeDocument/2006/relationships" xmlns:m="http://schemas.openxmlformats.org/officeDocument/2006/math" xmlns:v="urn:schemas-microsoft-com:vml" xmlns:wp14="http://schemas.microsoft.com/office/word/2010/wordprocessingDrawing" xmlns:wp="http://schemas.openxmlformats.org/drawingml/2006/wordprocessingDrawing" xmlns:w10="urn:schemas-microsoft-com:office:word" xmlns:w="http://schemas.openxmlformats.org/wordprocessingml/2006/main" xmlns:w14="http://schemas.microsoft.com/office/word/2010/wordml" xmlns:w15="http://schemas.microsoft.com/office/word/2012/wordml" xmlns:w16cex="http://schemas.microsoft.com/office/word/2018/wordml/cex" xmlns:w16cid="http://schemas.microsoft.com/office/word/2016/wordml/cid" xmlns:w16="http://schemas.microsoft.com/office/word/2018/wordml" xmlns:w16sdtdh="http://schemas.microsoft.com/office/word/2020/wordml/sdtdatahash" xmlns:w16se="http://schemas.microsoft.com/office/word/2015/wordml/symex" xmlns:wpg="http://schemas.microsoft.com/office/word/2010/wordprocessingGroup" xmlns:wpi="http://schemas.microsoft.com/office/word/2010/wordprocessingInk" xmlns:wne="http://schemas.microsoft.com/office/word/2006/wordml" xmlns:wps="http://schemas.microsoft.com/office/word/2010/wordprocessingShape" mc:Ignorable="w14 w15 w16se w16cid w16 w16cex w16sdtdh wp14">
   <w:abstractNum w:abstractNumId="0" w15:restartNumberingAfterBreak="0">
     <w:nsid w:val="FFFFFF89"/>
     <w:multiLevelType w:val="singleLevel"/>
@@ -11227,19 +11141,6 @@
 </file>
 
 <file path=customXml/item1.xml><?xml version="1.0" encoding="utf-8"?>
-<b:Sources xmlns:b="http://schemas.openxmlformats.org/officeDocument/2006/bibliography" xmlns="http://schemas.openxmlformats.org/officeDocument/2006/bibliography" SelectedStyle="\APA.XSL" StyleName="APA"/>
-</file>
-
-<file path=customXml/item2.xml><?xml version="1.0" encoding="utf-8"?>
-<?mso-contentType ?>
-<FormTemplates xmlns="http://schemas.microsoft.com/sharepoint/v3/contenttype/forms">
-  <Display>DocumentLibraryForm</Display>
-  <Edit>DocumentLibraryForm</Edit>
-  <New>DocumentLibraryForm</New>
-</FormTemplates>
-</file>
-
-<file path=customXml/item3.xml><?xml version="1.0" encoding="utf-8"?>
 <ct:contentTypeSchema xmlns:ct="http://schemas.microsoft.com/office/2006/metadata/contentType" xmlns:ma="http://schemas.microsoft.com/office/2006/metadata/properties/metaAttributes" ct:_="" ma:_="" ma:contentTypeName="Document" ma:contentTypeID="0x01010014514D5B23CDE54D83947DFD0095E786" ma:contentTypeVersion="13" ma:contentTypeDescription="Create a new document." ma:contentTypeScope="" ma:versionID="383132df0b6041c61920cf1030f717aa">
   <xsd:schema xmlns:xsd="http://www.w3.org/2001/XMLSchema" xmlns:xs="http://www.w3.org/2001/XMLSchema" xmlns:p="http://schemas.microsoft.com/office/2006/metadata/properties" xmlns:ns2="cc319574-3fa6-4e73-9392-ef7946939c90" xmlns:ns3="16581662-4c05-4c4a-8faf-3f5a17b30df7" targetNamespace="http://schemas.microsoft.com/office/2006/metadata/properties" ma:root="true" ma:fieldsID="f530fa94b229abb74f6680d6ba273d2e" ns2:_="" ns3:_="">
     <xsd:import namespace="cc319574-3fa6-4e73-9392-ef7946939c90"/>
@@ -11462,6 +11363,19 @@
 </ct:contentTypeSchema>
 </file>
 
+<file path=customXml/item2.xml><?xml version="1.0" encoding="utf-8"?>
+<?mso-contentType ?>
+<FormTemplates xmlns="http://schemas.microsoft.com/sharepoint/v3/contenttype/forms">
+  <Display>DocumentLibraryForm</Display>
+  <Edit>DocumentLibraryForm</Edit>
+  <New>DocumentLibraryForm</New>
+</FormTemplates>
+</file>
+
+<file path=customXml/item3.xml><?xml version="1.0" encoding="utf-8"?>
+<b:Sources xmlns:b="http://schemas.openxmlformats.org/officeDocument/2006/bibliography" xmlns="http://schemas.openxmlformats.org/officeDocument/2006/bibliography" SelectedStyle="\APA.XSL" StyleName="APA"/>
+</file>
+
 <file path=customXml/item4.xml><?xml version="1.0" encoding="utf-8"?>
 <p:properties xmlns:p="http://schemas.microsoft.com/office/2006/metadata/properties" xmlns:xsi="http://www.w3.org/2001/XMLSchema-instance" xmlns:pc="http://schemas.microsoft.com/office/infopath/2007/PartnerControls">
   <documentManagement/>
@@ -11469,22 +11383,6 @@
 </file>
 
 <file path=customXml/itemProps1.xml><?xml version="1.0" encoding="utf-8"?>
-<ds:datastoreItem xmlns:ds="http://schemas.openxmlformats.org/officeDocument/2006/customXml" ds:itemID="{603B3277-40D8-41FD-BD50-18D71347C87D}">
-  <ds:schemaRefs>
-    <ds:schemaRef ds:uri="http://schemas.openxmlformats.org/officeDocument/2006/bibliography"/>
-  </ds:schemaRefs>
-</ds:datastoreItem>
-</file>
-
-<file path=customXml/itemProps2.xml><?xml version="1.0" encoding="utf-8"?>
-<ds:datastoreItem xmlns:ds="http://schemas.openxmlformats.org/officeDocument/2006/customXml" ds:itemID="{CA1D069C-B3B3-4256-AC3E-3ACF472E78A1}">
-  <ds:schemaRefs>
-    <ds:schemaRef ds:uri="http://schemas.microsoft.com/sharepoint/v3/contenttype/forms"/>
-  </ds:schemaRefs>
-</ds:datastoreItem>
-</file>
-
-<file path=customXml/itemProps3.xml><?xml version="1.0" encoding="utf-8"?>
 <ds:datastoreItem xmlns:ds="http://schemas.openxmlformats.org/officeDocument/2006/customXml" ds:itemID="{AFD45C38-63D7-4A9D-B65C-CACD6DC36890}">
   <ds:schemaRefs>
     <ds:schemaRef ds:uri="http://schemas.microsoft.com/office/2006/metadata/contentType"/>
@@ -11503,6 +11401,22 @@
 </ds:datastoreItem>
 </file>
 
+<file path=customXml/itemProps2.xml><?xml version="1.0" encoding="utf-8"?>
+<ds:datastoreItem xmlns:ds="http://schemas.openxmlformats.org/officeDocument/2006/customXml" ds:itemID="{CA1D069C-B3B3-4256-AC3E-3ACF472E78A1}">
+  <ds:schemaRefs>
+    <ds:schemaRef ds:uri="http://schemas.microsoft.com/sharepoint/v3/contenttype/forms"/>
+  </ds:schemaRefs>
+</ds:datastoreItem>
+</file>
+
+<file path=customXml/itemProps3.xml><?xml version="1.0" encoding="utf-8"?>
+<ds:datastoreItem xmlns:ds="http://schemas.openxmlformats.org/officeDocument/2006/customXml" ds:itemID="{603B3277-40D8-41FD-BD50-18D71347C87D}">
+  <ds:schemaRefs>
+    <ds:schemaRef ds:uri="http://schemas.openxmlformats.org/officeDocument/2006/bibliography"/>
+  </ds:schemaRefs>
+</ds:datastoreItem>
+</file>
+
 <file path=customXml/itemProps4.xml><?xml version="1.0" encoding="utf-8"?>
 <ds:datastoreItem xmlns:ds="http://schemas.openxmlformats.org/officeDocument/2006/customXml" ds:itemID="{92DD0966-9CAE-45F5-8ABC-AC8F12D22D6A}">
   <ds:schemaRefs>

</xml_diff>